<commit_message>
added loading spinner for temporary
</commit_message>
<xml_diff>
--- a/Letter_Template_Copy.docx
+++ b/Letter_Template_Copy.docx
@@ -206,22 +206,24 @@
         <w:t>Dear [Name],</w:t>
         <w:br/>
         <w:br/>
-        <w:t>I am writing to you regarding [Patient Name], who is currently under my care. I have been monitoring [Patient Name]'s condition and have noticed a few concerning changes in their health.</w:t>
-        <w:br/>
-        <w:br/>
-        <w:t>[Patient Name] has been experiencing [list symptoms], which I believe are indicative of a more serious underlying condition. I am recommending that [Patient Name] undergo further testing to determine the cause of these symptoms.</w:t>
-        <w:br/>
-        <w:br/>
-        <w:t>I understand that this may be a difficult time for [Patient Name], and I want to assure you that I am here to provide support and guidance throughout the process. I am confident that with the right care and treatment, [Patient Name] will be able to make a full recovery.</w:t>
-        <w:br/>
-        <w:br/>
-        <w:t>If you have any questions or concerns, please do not hesitate to contact me. I am available to discuss [Patient Name]'s condition and treatment options at any time.</w:t>
+        <w:t>I am writing to you regarding [Patient Name], who is currently under my care. I wanted to provide you with an update on their condition and the treatment plan we have put in place.</w:t>
+        <w:br/>
+        <w:br/>
+        <w:t>[Patient Name] has been diagnosed with [condition], and we are currently working to manage the symptoms and improve their overall health. We have prescribed [medication] and have been monitoring their progress closely.</w:t>
+        <w:br/>
+        <w:br/>
+        <w:t>At this time, [Patient Name] is responding well to the treatment and is showing signs of improvement. We are continuing to monitor their progress and adjust the treatment plan as needed.</w:t>
+        <w:br/>
+        <w:br/>
+        <w:t>I understand that this can be a difficult time for [Patient Name] and their family. I want to assure you that we are doing everything we can to ensure their health and wellbeing. If you have any questions or concerns, please do not hesitate to contact me.</w:t>
         <w:br/>
         <w:br/>
         <w:t>Sincerely,</w:t>
         <w:br/>
         <w:br/>
-        <w:t>[Doctor Name]</w:t>
+        <w:t>[Name]</w:t>
+        <w:br/>
+        <w:t>[Doctor]</w:t>
       </w:r>
     </w:p>
     <w:sectPr>

</xml_diff>

<commit_message>
changed the prompt to be more clear
</commit_message>
<xml_diff>
--- a/Letter_Template_Copy.docx
+++ b/Letter_Template_Copy.docx
@@ -203,27 +203,28 @@
       <w:r>
         <w:br/>
         <w:br/>
-        <w:t>Dear [Name],</w:t>
-        <w:br/>
-        <w:br/>
-        <w:t>I am writing to you regarding [Patient Name], who is currently under my care. I wanted to provide you with an update on their condition and the treatment plan we have put in place.</w:t>
-        <w:br/>
-        <w:br/>
-        <w:t>[Patient Name] has been diagnosed with [condition], and we are currently working to manage the symptoms and improve their overall health. We have prescribed [medication] and have been monitoring their progress closely.</w:t>
-        <w:br/>
-        <w:br/>
-        <w:t>At this time, [Patient Name] is responding well to the treatment and is showing signs of improvement. We are continuing to monitor their progress and adjust the treatment plan as needed.</w:t>
-        <w:br/>
-        <w:br/>
-        <w:t>I understand that this can be a difficult time for [Patient Name] and their family. I want to assure you that we are doing everything we can to ensure their health and wellbeing. If you have any questions or concerns, please do not hesitate to contact me.</w:t>
+        <w:t>Dear asdflkj,</w:t>
+        <w:br/>
+        <w:br/>
+        <w:t>This letter is to inform you that doc is providing medical care to a patient with Attention Deficit Disorder (ADD). The patient has been under our care for the past few months and we have been providing them with the necessary treatments and medications.</w:t>
+        <w:br/>
+        <w:br/>
+        <w:t>We are writing to you to request that you cover the cost of the patient's medical care. We understand that the patient is covered under your insurance plan and we would like to ensure that they receive the best possible care.</w:t>
+        <w:br/>
+        <w:br/>
+        <w:t>We have been providing the patient with the necessary treatments and medications to help them manage their condition. We have also been monitoring their progress and providing them with the necessary support and guidance.</w:t>
+        <w:br/>
+        <w:br/>
+        <w:t>We understand that the cost of medical care can be expensive and we would like to ensure that the patient receives the best possible care. We are confident that with your help, the patient will be able to manage their condition and lead a healthy and productive life.</w:t>
+        <w:br/>
+        <w:br/>
+        <w:t>Thank you for your time and consideration. We look forward to hearing from you soon.</w:t>
         <w:br/>
         <w:br/>
         <w:t>Sincerely,</w:t>
         <w:br/>
         <w:br/>
-        <w:t>[Name]</w:t>
-        <w:br/>
-        <w:t>[Doctor]</w:t>
+        <w:t>doc</w:t>
       </w:r>
     </w:p>
     <w:sectPr>

</xml_diff>